<commit_message>
lets get this bread
</commit_message>
<xml_diff>
--- a/Spring-Week4_Coding-Assignment.docx
+++ b/Spring-Week4_Coding-Assignment.docx
@@ -74,7 +74,8 @@
           <w:p>
             <w:pPr>
               <w:pStyle w:val="Normal"/>
-              <w:widowControl/>
+              <w:widowControl w:val="false"/>
+              <w:suppressAutoHyphens w:val="true"/>
               <w:spacing w:lineRule="auto" w:line="240" w:before="0" w:after="0"/>
               <w:jc w:val="center"/>
               <w:rPr>
@@ -110,7 +111,8 @@
           <w:p>
             <w:pPr>
               <w:pStyle w:val="Normal"/>
-              <w:widowControl/>
+              <w:widowControl w:val="false"/>
+              <w:suppressAutoHyphens w:val="true"/>
               <w:spacing w:lineRule="auto" w:line="240" w:before="0" w:after="0"/>
               <w:jc w:val="center"/>
               <w:cnfStyle w:val="100000000000" w:firstRow="1" w:lastRow="0" w:firstColumn="0" w:lastColumn="0" w:oddVBand="0" w:evenVBand="0" w:oddHBand="0" w:evenHBand="0" w:firstRowFirstColumn="0" w:firstRowLastColumn="0" w:lastRowFirstColumn="0" w:lastRowLastColumn="0"/>
@@ -147,7 +149,8 @@
           <w:p>
             <w:pPr>
               <w:pStyle w:val="Normal"/>
-              <w:widowControl/>
+              <w:widowControl w:val="false"/>
+              <w:suppressAutoHyphens w:val="true"/>
               <w:spacing w:lineRule="auto" w:line="240" w:before="0" w:after="0"/>
               <w:jc w:val="center"/>
               <w:cnfStyle w:val="100000000000" w:firstRow="1" w:lastRow="0" w:firstColumn="0" w:lastColumn="0" w:oddVBand="0" w:evenVBand="0" w:oddHBand="0" w:evenHBand="0" w:firstRowFirstColumn="0" w:firstRowLastColumn="0" w:lastRowFirstColumn="0" w:lastRowLastColumn="0"/>
@@ -191,7 +194,8 @@
           <w:p>
             <w:pPr>
               <w:pStyle w:val="Normal"/>
-              <w:widowControl/>
+              <w:widowControl w:val="false"/>
+              <w:suppressAutoHyphens w:val="true"/>
               <w:spacing w:lineRule="auto" w:line="240" w:before="0" w:after="0"/>
               <w:jc w:val="left"/>
               <w:rPr>
@@ -228,7 +232,8 @@
           <w:p>
             <w:pPr>
               <w:pStyle w:val="Normal"/>
-              <w:widowControl/>
+              <w:widowControl w:val="false"/>
+              <w:suppressAutoHyphens w:val="true"/>
               <w:spacing w:lineRule="auto" w:line="240" w:before="0" w:after="0"/>
               <w:jc w:val="left"/>
               <w:cnfStyle w:val="000000100000" w:firstRow="0" w:lastRow="0" w:firstColumn="0" w:lastColumn="0" w:oddVBand="0" w:evenVBand="0" w:oddHBand="1" w:evenHBand="0" w:firstRowFirstColumn="0" w:firstRowLastColumn="0" w:lastRowFirstColumn="0" w:lastRowLastColumn="0"/>
@@ -261,7 +266,8 @@
           <w:p>
             <w:pPr>
               <w:pStyle w:val="Normal"/>
-              <w:widowControl/>
+              <w:widowControl w:val="false"/>
+              <w:suppressAutoHyphens w:val="true"/>
               <w:spacing w:lineRule="auto" w:line="240" w:before="0" w:after="0"/>
               <w:jc w:val="right"/>
               <w:cnfStyle w:val="000000100000" w:firstRow="0" w:lastRow="0" w:firstColumn="0" w:lastColumn="0" w:oddVBand="0" w:evenVBand="0" w:oddHBand="1" w:evenHBand="0" w:firstRowFirstColumn="0" w:firstRowLastColumn="0" w:lastRowFirstColumn="0" w:lastRowLastColumn="0"/>
@@ -297,7 +303,8 @@
           <w:p>
             <w:pPr>
               <w:pStyle w:val="Normal"/>
-              <w:widowControl/>
+              <w:widowControl w:val="false"/>
+              <w:suppressAutoHyphens w:val="true"/>
               <w:spacing w:lineRule="auto" w:line="240" w:before="0" w:after="0"/>
               <w:jc w:val="left"/>
               <w:rPr>
@@ -333,7 +340,8 @@
           <w:p>
             <w:pPr>
               <w:pStyle w:val="Normal"/>
-              <w:widowControl/>
+              <w:widowControl w:val="false"/>
+              <w:suppressAutoHyphens w:val="true"/>
               <w:spacing w:lineRule="auto" w:line="240" w:before="0" w:after="0"/>
               <w:jc w:val="left"/>
               <w:cnfStyle w:val="000000000000" w:firstRow="0" w:lastRow="0" w:firstColumn="0" w:lastColumn="0" w:oddVBand="0" w:evenVBand="0" w:oddHBand="0" w:evenHBand="0" w:firstRowFirstColumn="0" w:firstRowLastColumn="0" w:lastRowFirstColumn="0" w:lastRowLastColumn="0"/>
@@ -365,7 +373,8 @@
           <w:p>
             <w:pPr>
               <w:pStyle w:val="Normal"/>
-              <w:widowControl/>
+              <w:widowControl w:val="false"/>
+              <w:suppressAutoHyphens w:val="true"/>
               <w:spacing w:lineRule="auto" w:line="240" w:before="0" w:after="0"/>
               <w:jc w:val="right"/>
               <w:cnfStyle w:val="000000000000" w:firstRow="0" w:lastRow="0" w:firstColumn="0" w:lastColumn="0" w:oddVBand="0" w:evenVBand="0" w:oddHBand="0" w:evenHBand="0" w:firstRowFirstColumn="0" w:firstRowLastColumn="0" w:lastRowFirstColumn="0" w:lastRowLastColumn="0"/>
@@ -404,7 +413,8 @@
           <w:p>
             <w:pPr>
               <w:pStyle w:val="Normal"/>
-              <w:widowControl/>
+              <w:widowControl w:val="false"/>
+              <w:suppressAutoHyphens w:val="true"/>
               <w:spacing w:lineRule="auto" w:line="240" w:before="0" w:after="0"/>
               <w:jc w:val="left"/>
               <w:rPr>
@@ -441,7 +451,8 @@
           <w:p>
             <w:pPr>
               <w:pStyle w:val="Normal"/>
-              <w:widowControl/>
+              <w:widowControl w:val="false"/>
+              <w:suppressAutoHyphens w:val="true"/>
               <w:spacing w:lineRule="auto" w:line="240" w:before="0" w:after="0"/>
               <w:jc w:val="left"/>
               <w:cnfStyle w:val="000000100000" w:firstRow="0" w:lastRow="0" w:firstColumn="0" w:lastColumn="0" w:oddVBand="0" w:evenVBand="0" w:oddHBand="1" w:evenHBand="0" w:firstRowFirstColumn="0" w:firstRowLastColumn="0" w:lastRowFirstColumn="0" w:lastRowLastColumn="0"/>
@@ -474,7 +485,8 @@
           <w:p>
             <w:pPr>
               <w:pStyle w:val="Normal"/>
-              <w:widowControl/>
+              <w:widowControl w:val="false"/>
+              <w:suppressAutoHyphens w:val="true"/>
               <w:spacing w:lineRule="auto" w:line="240" w:before="0" w:after="0"/>
               <w:jc w:val="right"/>
               <w:cnfStyle w:val="000000100000" w:firstRow="0" w:lastRow="0" w:firstColumn="0" w:lastColumn="0" w:oddVBand="0" w:evenVBand="0" w:oddHBand="1" w:evenHBand="0" w:firstRowFirstColumn="0" w:firstRowLastColumn="0" w:lastRowFirstColumn="0" w:lastRowLastColumn="0"/>
@@ -510,7 +522,8 @@
           <w:p>
             <w:pPr>
               <w:pStyle w:val="Normal"/>
-              <w:widowControl/>
+              <w:widowControl w:val="false"/>
+              <w:suppressAutoHyphens w:val="true"/>
               <w:spacing w:lineRule="auto" w:line="240" w:before="0" w:after="0"/>
               <w:jc w:val="left"/>
               <w:rPr>
@@ -546,7 +559,8 @@
           <w:p>
             <w:pPr>
               <w:pStyle w:val="Normal"/>
-              <w:widowControl/>
+              <w:widowControl w:val="false"/>
+              <w:suppressAutoHyphens w:val="true"/>
               <w:spacing w:lineRule="auto" w:line="240" w:before="0" w:after="0"/>
               <w:jc w:val="left"/>
               <w:cnfStyle w:val="000000000000" w:firstRow="0" w:lastRow="0" w:firstColumn="0" w:lastColumn="0" w:oddVBand="0" w:evenVBand="0" w:oddHBand="0" w:evenHBand="0" w:firstRowFirstColumn="0" w:firstRowLastColumn="0" w:lastRowFirstColumn="0" w:lastRowLastColumn="0"/>
@@ -578,7 +592,8 @@
           <w:p>
             <w:pPr>
               <w:pStyle w:val="Normal"/>
-              <w:widowControl/>
+              <w:widowControl w:val="false"/>
+              <w:suppressAutoHyphens w:val="true"/>
               <w:spacing w:lineRule="auto" w:line="240" w:before="0" w:after="0"/>
               <w:jc w:val="right"/>
               <w:cnfStyle w:val="000000000000" w:firstRow="0" w:lastRow="0" w:firstColumn="0" w:lastColumn="0" w:oddVBand="0" w:evenVBand="0" w:oddHBand="0" w:evenHBand="0" w:firstRowFirstColumn="0" w:firstRowLastColumn="0" w:lastRowFirstColumn="0" w:lastRowLastColumn="0"/>
@@ -1894,7 +1909,8 @@
       <w:r>
         <w:rPr>
           <w:rStyle w:val="MonoChar"/>
-          <w:highlight w:val="yellow"/>
+          <w:rFonts w:cstheme="minorBidi" w:eastAsiaTheme="minorHAnsi"/>
+          <w:shd w:fill="FFFF00" w:val="clear"/>
         </w:rPr>
         <w:t>main</w:t>
       </w:r>
@@ -3925,7 +3941,7 @@
     <w:p>
       <w:pPr>
         <w:pStyle w:val="Normal"/>
-        <w:spacing w:lineRule="auto" w:line="254"/>
+        <w:spacing w:lineRule="auto" w:line="252"/>
         <w:rPr/>
       </w:pPr>
       <w:r>
@@ -4759,6 +4775,7 @@
     <w:qFormat/>
     <w:pPr>
       <w:widowControl/>
+      <w:suppressAutoHyphens w:val="true"/>
       <w:bidi w:val="0"/>
       <w:spacing w:lineRule="auto" w:line="259" w:before="0" w:after="160"/>
       <w:jc w:val="left"/>
@@ -5008,7 +5025,7 @@
     <w:qFormat/>
     <w:rsid w:val="007b7282"/>
     <w:pPr>
-      <w:spacing w:lineRule="auto" w:line="254" w:before="0" w:after="160"/>
+      <w:spacing w:lineRule="auto" w:line="252" w:before="0" w:after="160"/>
       <w:contextualSpacing/>
     </w:pPr>
     <w:rPr>

</xml_diff>